<commit_message>
Emailing individual invoices works
</commit_message>
<xml_diff>
--- a/vueapi/MowingInvoiceTemplate.docx
+++ b/vueapi/MowingInvoiceTemplate.docx
@@ -14,14 +14,14 @@
         <w:tblLook w:val="0000" w:firstRow="0" w:lastRow="0" w:firstColumn="0" w:lastColumn="0" w:noHBand="0" w:noVBand="0"/>
       </w:tblPr>
       <w:tblGrid>
-        <w:gridCol w:w="900"/>
-        <w:gridCol w:w="900"/>
+        <w:gridCol w:w="709"/>
+        <w:gridCol w:w="1091"/>
         <w:gridCol w:w="469"/>
         <w:gridCol w:w="521"/>
         <w:gridCol w:w="706"/>
         <w:gridCol w:w="914"/>
-        <w:gridCol w:w="900"/>
-        <w:gridCol w:w="900"/>
+        <w:gridCol w:w="1402"/>
+        <w:gridCol w:w="398"/>
         <w:gridCol w:w="450"/>
         <w:gridCol w:w="1260"/>
         <w:gridCol w:w="1427"/>
@@ -36,7 +36,7 @@
         </w:trPr>
         <w:tc>
           <w:tcPr>
-            <w:tcW w:w="5310" w:type="dxa"/>
+            <w:tcW w:w="5812" w:type="dxa"/>
             <w:gridSpan w:val="7"/>
             <w:shd w:val="clear" w:color="auto" w:fill="auto"/>
             <w:tcMar>
@@ -140,7 +140,7 @@
         </w:tc>
         <w:tc>
           <w:tcPr>
-            <w:tcW w:w="4037" w:type="dxa"/>
+            <w:tcW w:w="3535" w:type="dxa"/>
             <w:gridSpan w:val="4"/>
             <w:shd w:val="clear" w:color="auto" w:fill="FFFFFF"/>
             <w:vAlign w:val="center"/>
@@ -158,52 +158,52 @@
             <w:r>
               <w:t xml:space="preserve"> </w:t>
             </w:r>
-            <w:r>
-              <w:fldChar w:fldCharType="begin"/>
-            </w:r>
-            <w:r>
-              <w:instrText xml:space="preserve"> MERGEFIELD  Date  \* MERGEFORMAT </w:instrText>
-            </w:r>
-            <w:r>
-              <w:fldChar w:fldCharType="separate"/>
-            </w:r>
-            <w:r>
-              <w:rPr>
-                <w:noProof/>
-              </w:rPr>
-              <w:t>«Date»</w:t>
-            </w:r>
-            <w:r>
-              <w:rPr>
-                <w:noProof/>
-              </w:rPr>
-              <w:fldChar w:fldCharType="end"/>
-            </w:r>
-          </w:p>
-          <w:p>
-            <w:pPr>
-              <w:pStyle w:val="DateandNumber"/>
-            </w:pPr>
-            <w:r>
-              <w:t>Invoice</w:t>
-            </w:r>
-            <w:r>
-              <w:t xml:space="preserve"> #</w:t>
-            </w:r>
-            <w:r>
-              <w:t>:</w:t>
-            </w:r>
-            <w:r>
-              <w:t xml:space="preserve"> </w:t>
-            </w:r>
-            <w:fldSimple w:instr=" MERGEFIELD  InvoiceId  \* MERGEFORMAT ">
+            <w:fldSimple w:instr=" MERGEFIELD  Date  \* MERGEFORMAT ">
               <w:r>
                 <w:rPr>
                   <w:noProof/>
                 </w:rPr>
-                <w:t>«InvoiceId»</w:t>
+                <w:t>«Date»</w:t>
               </w:r>
             </w:fldSimple>
+          </w:p>
+          <w:p>
+            <w:pPr>
+              <w:pStyle w:val="DateandNumber"/>
+            </w:pPr>
+            <w:r>
+              <w:t>Invoice</w:t>
+            </w:r>
+            <w:r>
+              <w:t xml:space="preserve"> #</w:t>
+            </w:r>
+            <w:r>
+              <w:t>:</w:t>
+            </w:r>
+            <w:r>
+              <w:t xml:space="preserve"> </w:t>
+            </w:r>
+            <w:r>
+              <w:fldChar w:fldCharType="begin"/>
+            </w:r>
+            <w:r>
+              <w:instrText xml:space="preserve"> MERGEFIELD  InvoiceId  \* MERGEFORMAT </w:instrText>
+            </w:r>
+            <w:r>
+              <w:fldChar w:fldCharType="separate"/>
+            </w:r>
+            <w:r>
+              <w:rPr>
+                <w:noProof/>
+              </w:rPr>
+              <w:t>«InvoiceId»</w:t>
+            </w:r>
+            <w:r>
+              <w:rPr>
+                <w:noProof/>
+              </w:rPr>
+              <w:fldChar w:fldCharType="end"/>
+            </w:r>
           </w:p>
           <w:p>
             <w:pPr>
@@ -235,14 +235,27 @@
                 <w:noProof/>
               </w:rPr>
             </w:pPr>
-            <w:fldSimple w:instr=" MERGEFIELD  BillingName  \* MERGEFORMAT ">
-              <w:r>
-                <w:rPr>
-                  <w:noProof/>
-                </w:rPr>
-                <w:t>«Billing Name»</w:t>
-              </w:r>
-            </w:fldSimple>
+            <w:r>
+              <w:fldChar w:fldCharType="begin"/>
+            </w:r>
+            <w:r>
+              <w:instrText xml:space="preserve"> MERGEFIELD  BillingName  \* MERGEFORMAT </w:instrText>
+            </w:r>
+            <w:r>
+              <w:fldChar w:fldCharType="separate"/>
+            </w:r>
+            <w:r>
+              <w:rPr>
+                <w:noProof/>
+              </w:rPr>
+              <w:t>«Billing Name»</w:t>
+            </w:r>
+            <w:r>
+              <w:rPr>
+                <w:noProof/>
+              </w:rPr>
+              <w:fldChar w:fldCharType="end"/>
+            </w:r>
           </w:p>
           <w:p>
             <w:pPr>
@@ -283,14 +296,66 @@
             <w:pPr>
               <w:pStyle w:val="leftalignedtext"/>
             </w:pPr>
-            <w:fldSimple w:instr=" MERGEFIELD  BillingJob  \* MERGEFORMAT ">
-              <w:r>
-                <w:rPr>
-                  <w:noProof/>
-                </w:rPr>
-                <w:t>«Billing Job»</w:t>
-              </w:r>
-            </w:fldSimple>
+          </w:p>
+          <w:p>
+            <w:pPr>
+              <w:pStyle w:val="leftalignedtext"/>
+            </w:pPr>
+            <w:r>
+              <w:fldChar w:fldCharType="begin"/>
+            </w:r>
+            <w:r>
+              <w:instrText xml:space="preserve"> MERGEFIELD  BillingJob  \* MERGEFORMAT </w:instrText>
+            </w:r>
+            <w:r>
+              <w:fldChar w:fldCharType="separate"/>
+            </w:r>
+            <w:r>
+              <w:rPr>
+                <w:b/>
+                <w:bCs/>
+                <w:noProof/>
+              </w:rPr>
+              <w:fldChar w:fldCharType="begin"/>
+            </w:r>
+            <w:r>
+              <w:rPr>
+                <w:b/>
+                <w:bCs/>
+                <w:noProof/>
+              </w:rPr>
+              <w:instrText xml:space="preserve"> MERGEFIELD BillingJob \* MERGEFORMAT </w:instrText>
+            </w:r>
+            <w:r>
+              <w:rPr>
+                <w:b/>
+                <w:bCs/>
+                <w:noProof/>
+              </w:rPr>
+              <w:fldChar w:fldCharType="separate"/>
+            </w:r>
+            <w:r>
+              <w:rPr>
+                <w:b/>
+                <w:bCs/>
+                <w:noProof/>
+              </w:rPr>
+              <w:t>«BillingJob»</w:t>
+            </w:r>
+            <w:r>
+              <w:rPr>
+                <w:b/>
+                <w:bCs/>
+                <w:noProof/>
+              </w:rPr>
+              <w:fldChar w:fldCharType="end"/>
+            </w:r>
+            <w:r>
+              <w:rPr>
+                <w:noProof/>
+              </w:rPr>
+              <w:fldChar w:fldCharType="end"/>
+            </w:r>
           </w:p>
         </w:tc>
         <w:tc>
@@ -308,7 +373,7 @@
         </w:tc>
         <w:tc>
           <w:tcPr>
-            <w:tcW w:w="1814" w:type="dxa"/>
+            <w:tcW w:w="2316" w:type="dxa"/>
             <w:gridSpan w:val="2"/>
             <w:shd w:val="clear" w:color="auto" w:fill="FFFFFF"/>
           </w:tcPr>
@@ -325,7 +390,7 @@
         </w:tc>
         <w:tc>
           <w:tcPr>
-            <w:tcW w:w="1350" w:type="dxa"/>
+            <w:tcW w:w="848" w:type="dxa"/>
             <w:gridSpan w:val="2"/>
             <w:shd w:val="clear" w:color="auto" w:fill="auto"/>
           </w:tcPr>
@@ -877,7 +942,7 @@
         </w:trPr>
         <w:tc>
           <w:tcPr>
-            <w:tcW w:w="900" w:type="dxa"/>
+            <w:tcW w:w="709" w:type="dxa"/>
             <w:tcBorders>
               <w:top w:val="single" w:sz="4" w:space="0" w:color="BFBFBF" w:themeColor="background1" w:themeShade="BF"/>
               <w:left w:val="single" w:sz="4" w:space="0" w:color="BFBFBF" w:themeColor="background1" w:themeShade="BF"/>
@@ -901,7 +966,7 @@
         </w:tc>
         <w:tc>
           <w:tcPr>
-            <w:tcW w:w="1890" w:type="dxa"/>
+            <w:tcW w:w="2081" w:type="dxa"/>
             <w:gridSpan w:val="3"/>
             <w:tcBorders>
               <w:top w:val="single" w:sz="4" w:space="0" w:color="BFBFBF" w:themeColor="background1" w:themeShade="BF"/>
@@ -922,7 +987,7 @@
         </w:tc>
         <w:tc>
           <w:tcPr>
-            <w:tcW w:w="2520" w:type="dxa"/>
+            <w:tcW w:w="3022" w:type="dxa"/>
             <w:gridSpan w:val="3"/>
             <w:tcBorders>
               <w:top w:val="single" w:sz="4" w:space="0" w:color="BFBFBF" w:themeColor="background1" w:themeShade="BF"/>
@@ -943,7 +1008,7 @@
         </w:tc>
         <w:tc>
           <w:tcPr>
-            <w:tcW w:w="1350" w:type="dxa"/>
+            <w:tcW w:w="848" w:type="dxa"/>
             <w:gridSpan w:val="2"/>
             <w:tcBorders>
               <w:top w:val="single" w:sz="4" w:space="0" w:color="BFBFBF" w:themeColor="background1" w:themeShade="BF"/>
@@ -1023,7 +1088,7 @@
         </w:trPr>
         <w:tc>
           <w:tcPr>
-            <w:tcW w:w="900" w:type="dxa"/>
+            <w:tcW w:w="709" w:type="dxa"/>
             <w:tcBorders>
               <w:left w:val="single" w:sz="4" w:space="0" w:color="BFBFBF" w:themeColor="background1" w:themeShade="BF"/>
               <w:bottom w:val="single" w:sz="4" w:space="0" w:color="auto"/>
@@ -1088,7 +1153,7 @@
         </w:tc>
         <w:tc>
           <w:tcPr>
-            <w:tcW w:w="1890" w:type="dxa"/>
+            <w:tcW w:w="2081" w:type="dxa"/>
             <w:gridSpan w:val="3"/>
             <w:tcBorders>
               <w:left w:val="single" w:sz="4" w:space="0" w:color="BFBFBF" w:themeColor="background1" w:themeShade="BF"/>
@@ -1151,7 +1216,7 @@
         </w:tc>
         <w:tc>
           <w:tcPr>
-            <w:tcW w:w="2520" w:type="dxa"/>
+            <w:tcW w:w="3022" w:type="dxa"/>
             <w:gridSpan w:val="3"/>
             <w:tcBorders>
               <w:left w:val="single" w:sz="4" w:space="0" w:color="BFBFBF" w:themeColor="background1" w:themeShade="BF"/>
@@ -1214,7 +1279,7 @@
         </w:tc>
         <w:tc>
           <w:tcPr>
-            <w:tcW w:w="1350" w:type="dxa"/>
+            <w:tcW w:w="848" w:type="dxa"/>
             <w:gridSpan w:val="2"/>
             <w:tcBorders>
               <w:left w:val="single" w:sz="4" w:space="0" w:color="BFBFBF" w:themeColor="background1" w:themeShade="BF"/>
@@ -1820,7 +1885,7 @@
         </w:tc>
         <w:tc>
           <w:tcPr>
-            <w:tcW w:w="3510" w:type="dxa"/>
+            <w:tcW w:w="4012" w:type="dxa"/>
             <w:gridSpan w:val="5"/>
             <w:shd w:val="clear" w:color="auto" w:fill="FFFFFF"/>
             <w:vAlign w:val="bottom"/>
@@ -1842,7 +1907,7 @@
         </w:tc>
         <w:tc>
           <w:tcPr>
-            <w:tcW w:w="4037" w:type="dxa"/>
+            <w:tcW w:w="3535" w:type="dxa"/>
             <w:gridSpan w:val="4"/>
             <w:shd w:val="clear" w:color="auto" w:fill="FFFFFF"/>
             <w:vAlign w:val="center"/>
@@ -2003,7 +2068,7 @@
                                     <pic:cNvPicPr/>
                                   </pic:nvPicPr>
                                   <pic:blipFill>
-                                    <a:blip r:embed="rId7" cstate="print">
+                                    <a:blip r:embed="rId8" cstate="print">
                                       <a:extLst>
                                         <a:ext uri="{28A0092B-C50C-407E-A947-70E740481C1C}">
                                           <a14:useLocalDpi xmlns:a14="http://schemas.microsoft.com/office/drawing/2010/main" val="0"/>
@@ -2199,6 +2264,7 @@
     <w:lsdException w:name="HTML Sample" w:semiHidden="1" w:unhideWhenUsed="1"/>
     <w:lsdException w:name="HTML Typewriter" w:semiHidden="1" w:unhideWhenUsed="1"/>
     <w:lsdException w:name="HTML Variable" w:semiHidden="1" w:unhideWhenUsed="1"/>
+    <w:lsdException w:name="Normal Table" w:semiHidden="1" w:unhideWhenUsed="1"/>
     <w:lsdException w:name="annotation subject" w:semiHidden="1" w:unhideWhenUsed="1"/>
     <w:lsdException w:name="No List" w:semiHidden="1" w:unhideWhenUsed="1"/>
     <w:lsdException w:name="Outline List 1" w:semiHidden="1" w:unhideWhenUsed="1"/>
@@ -2241,8 +2307,11 @@
     <w:lsdException w:name="Table Contemporary" w:semiHidden="1" w:unhideWhenUsed="1"/>
     <w:lsdException w:name="Table Elegant" w:semiHidden="1" w:unhideWhenUsed="1"/>
     <w:lsdException w:name="Table Professional" w:semiHidden="1" w:unhideWhenUsed="1"/>
+    <w:lsdException w:name="Table Subtle 1" w:semiHidden="1" w:unhideWhenUsed="1"/>
     <w:lsdException w:name="Table Subtle 2" w:semiHidden="1" w:unhideWhenUsed="1"/>
     <w:lsdException w:name="Table Web 1" w:semiHidden="1" w:unhideWhenUsed="1"/>
+    <w:lsdException w:name="Table Web 2" w:semiHidden="1" w:unhideWhenUsed="1"/>
+    <w:lsdException w:name="Table Web 3" w:semiHidden="1" w:unhideWhenUsed="1"/>
     <w:lsdException w:name="Balloon Text" w:semiHidden="1" w:unhideWhenUsed="1"/>
     <w:lsdException w:name="Table Theme" w:semiHidden="1" w:unhideWhenUsed="1"/>
     <w:lsdException w:name="Placeholder Text" w:semiHidden="1" w:uiPriority="99"/>
@@ -3205,6 +3274,7 @@
     <w:lsdException w:name="HTML Sample" w:semiHidden="1" w:unhideWhenUsed="1"/>
     <w:lsdException w:name="HTML Typewriter" w:semiHidden="1" w:unhideWhenUsed="1"/>
     <w:lsdException w:name="HTML Variable" w:semiHidden="1" w:unhideWhenUsed="1"/>
+    <w:lsdException w:name="Normal Table" w:semiHidden="1" w:unhideWhenUsed="1"/>
     <w:lsdException w:name="annotation subject" w:semiHidden="1" w:unhideWhenUsed="1"/>
     <w:lsdException w:name="No List" w:semiHidden="1" w:unhideWhenUsed="1"/>
     <w:lsdException w:name="Outline List 1" w:semiHidden="1" w:unhideWhenUsed="1"/>
@@ -3247,8 +3317,11 @@
     <w:lsdException w:name="Table Contemporary" w:semiHidden="1" w:unhideWhenUsed="1"/>
     <w:lsdException w:name="Table Elegant" w:semiHidden="1" w:unhideWhenUsed="1"/>
     <w:lsdException w:name="Table Professional" w:semiHidden="1" w:unhideWhenUsed="1"/>
+    <w:lsdException w:name="Table Subtle 1" w:semiHidden="1" w:unhideWhenUsed="1"/>
     <w:lsdException w:name="Table Subtle 2" w:semiHidden="1" w:unhideWhenUsed="1"/>
     <w:lsdException w:name="Table Web 1" w:semiHidden="1" w:unhideWhenUsed="1"/>
+    <w:lsdException w:name="Table Web 2" w:semiHidden="1" w:unhideWhenUsed="1"/>
+    <w:lsdException w:name="Table Web 3" w:semiHidden="1" w:unhideWhenUsed="1"/>
     <w:lsdException w:name="Balloon Text" w:semiHidden="1" w:unhideWhenUsed="1"/>
     <w:lsdException w:name="Table Grid" w:uiPriority="39"/>
     <w:lsdException w:name="Table Theme" w:semiHidden="1" w:unhideWhenUsed="1"/>
@@ -3953,12 +4026,9 @@
 </file>
 
 <file path=customXml/item1.xml><?xml version="1.0" encoding="utf-8"?>
-<?mso-contentType ?>
-<FormTemplates xmlns="http://schemas.microsoft.com/sharepoint/v3/contenttype/forms">
-  <Display>DocumentLibraryForm</Display>
-  <Edit>DocumentLibraryForm</Edit>
-  <New>DocumentLibraryForm</New>
-</FormTemplates>
+<p:properties xmlns:p="http://schemas.microsoft.com/office/2006/metadata/properties" xmlns:xsi="http://www.w3.org/2001/XMLSchema-instance" xmlns:pc="http://schemas.microsoft.com/office/infopath/2007/PartnerControls">
+  <documentManagement/>
+</p:properties>
 </file>
 
 <file path=customXml/item2.xml><?xml version="1.0" encoding="utf-8"?>
@@ -4171,15 +4241,27 @@
 </file>
 
 <file path=customXml/item3.xml><?xml version="1.0" encoding="utf-8"?>
-<p:properties xmlns:p="http://schemas.microsoft.com/office/2006/metadata/properties" xmlns:xsi="http://www.w3.org/2001/XMLSchema-instance" xmlns:pc="http://schemas.microsoft.com/office/infopath/2007/PartnerControls">
-  <documentManagement/>
-</p:properties>
+<?mso-contentType ?>
+<FormTemplates xmlns="http://schemas.microsoft.com/sharepoint/v3/contenttype/forms">
+  <Display>DocumentLibraryForm</Display>
+  <Edit>DocumentLibraryForm</Edit>
+  <New>DocumentLibraryForm</New>
+</FormTemplates>
 </file>
 
 <file path=customXml/itemProps1.xml><?xml version="1.0" encoding="utf-8"?>
-<ds:datastoreItem xmlns:ds="http://schemas.openxmlformats.org/officeDocument/2006/customXml" ds:itemID="{11A6F2B2-B1FD-48F1-88C4-4AA1F2A51C76}">
+<ds:datastoreItem xmlns:ds="http://schemas.openxmlformats.org/officeDocument/2006/customXml" ds:itemID="{4E6C4756-4C7A-46AD-A2C6-3254FE0555D7}">
   <ds:schemaRefs>
-    <ds:schemaRef ds:uri="http://schemas.microsoft.com/sharepoint/v3/contenttype/forms"/>
+    <ds:schemaRef ds:uri="http://purl.org/dc/elements/1.1/"/>
+    <ds:schemaRef ds:uri="5d8556f7-9f78-4ccf-a6ab-81d006fa85bb"/>
+    <ds:schemaRef ds:uri="http://schemas.microsoft.com/office/2006/documentManagement/types"/>
+    <ds:schemaRef ds:uri="http://purl.org/dc/terms/"/>
+    <ds:schemaRef ds:uri="http://schemas.microsoft.com/office/infopath/2007/PartnerControls"/>
+    <ds:schemaRef ds:uri="http://purl.org/dc/dcmitype/"/>
+    <ds:schemaRef ds:uri="http://schemas.openxmlformats.org/package/2006/metadata/core-properties"/>
+    <ds:schemaRef ds:uri="332bd4b2-80e1-4607-8266-eeb1269f9cb3"/>
+    <ds:schemaRef ds:uri="http://schemas.microsoft.com/office/2006/metadata/properties"/>
+    <ds:schemaRef ds:uri="http://www.w3.org/XML/1998/namespace"/>
   </ds:schemaRefs>
 </ds:datastoreItem>
 </file>
@@ -4204,18 +4286,9 @@
 </file>
 
 <file path=customXml/itemProps3.xml><?xml version="1.0" encoding="utf-8"?>
-<ds:datastoreItem xmlns:ds="http://schemas.openxmlformats.org/officeDocument/2006/customXml" ds:itemID="{4E6C4756-4C7A-46AD-A2C6-3254FE0555D7}">
+<ds:datastoreItem xmlns:ds="http://schemas.openxmlformats.org/officeDocument/2006/customXml" ds:itemID="{11A6F2B2-B1FD-48F1-88C4-4AA1F2A51C76}">
   <ds:schemaRefs>
-    <ds:schemaRef ds:uri="http://purl.org/dc/elements/1.1/"/>
-    <ds:schemaRef ds:uri="5d8556f7-9f78-4ccf-a6ab-81d006fa85bb"/>
-    <ds:schemaRef ds:uri="http://schemas.microsoft.com/office/2006/documentManagement/types"/>
-    <ds:schemaRef ds:uri="http://purl.org/dc/terms/"/>
-    <ds:schemaRef ds:uri="http://schemas.microsoft.com/office/infopath/2007/PartnerControls"/>
-    <ds:schemaRef ds:uri="http://purl.org/dc/dcmitype/"/>
-    <ds:schemaRef ds:uri="http://schemas.openxmlformats.org/package/2006/metadata/core-properties"/>
-    <ds:schemaRef ds:uri="332bd4b2-80e1-4607-8266-eeb1269f9cb3"/>
-    <ds:schemaRef ds:uri="http://schemas.microsoft.com/office/2006/metadata/properties"/>
-    <ds:schemaRef ds:uri="http://www.w3.org/XML/1998/namespace"/>
+    <ds:schemaRef ds:uri="http://schemas.microsoft.com/sharepoint/v3/contenttype/forms"/>
   </ds:schemaRefs>
 </ds:datastoreItem>
 </file>
</xml_diff>